<commit_message>
Project restructuring. Move messages components
</commit_message>
<xml_diff>
--- a/app/NovaWeb/doc/Nova Web Application - Folder and Component structure.docx
+++ b/app/NovaWeb/doc/Nova Web Application - Folder and Component structure.docx
@@ -29,21 +29,7 @@
         <w:rPr>
           <w:lang w:val="en-CA"/>
         </w:rPr>
-        <w:t>(</w:t>
-      </w:r>
-      <w:proofErr w:type="gramStart"/>
-      <w:r>
-        <w:rPr>
-          <w:lang w:val="en-CA"/>
-        </w:rPr>
-        <w:t>based</w:t>
-      </w:r>
-      <w:proofErr w:type="gramEnd"/>
-      <w:r>
-        <w:rPr>
-          <w:lang w:val="en-CA"/>
-        </w:rPr>
-        <w:t xml:space="preserve"> on </w:t>
+        <w:t xml:space="preserve">(based on </w:t>
       </w:r>
       <w:r>
         <w:rPr>
@@ -105,7 +91,6 @@
           <w:b/>
         </w:rPr>
       </w:pPr>
-      <w:proofErr w:type="spellStart"/>
       <w:r>
         <w:rPr>
           <w:rFonts w:ascii="Courier New" w:hAnsi="Courier New" w:cs="Courier New"/>
@@ -113,7 +98,6 @@
         </w:rPr>
         <w:t>src</w:t>
       </w:r>
-      <w:proofErr w:type="spellEnd"/>
     </w:p>
     <w:p>
       <w:pPr>
@@ -188,6 +172,7 @@
       <w:r>
         <w:rPr>
           <w:rFonts w:ascii="Courier New" w:hAnsi="Courier New" w:cs="Courier New"/>
+          <w:b/>
         </w:rPr>
         <w:t>widgets</w:t>
       </w:r>
@@ -215,19 +200,11 @@
           <w:rFonts w:ascii="Courier New" w:hAnsi="Courier New" w:cs="Courier New"/>
         </w:rPr>
       </w:pPr>
-      <w:proofErr w:type="spellStart"/>
-      <w:r>
-        <w:rPr>
-          <w:rFonts w:ascii="Courier New" w:hAnsi="Courier New" w:cs="Courier New"/>
-        </w:rPr>
-        <w:t>bp</w:t>
-      </w:r>
-      <w:proofErr w:type="spellEnd"/>
-      <w:r>
-        <w:rPr>
-          <w:rFonts w:ascii="Courier New" w:hAnsi="Courier New" w:cs="Courier New"/>
-        </w:rPr>
-        <w:t>-avatar</w:t>
+      <w:r>
+        <w:rPr>
+          <w:rFonts w:ascii="Courier New" w:hAnsi="Courier New" w:cs="Courier New"/>
+        </w:rPr>
+        <w:t>bp-avatar</w:t>
       </w:r>
     </w:p>
     <w:p>
@@ -241,19 +218,11 @@
           <w:rFonts w:ascii="Courier New" w:hAnsi="Courier New" w:cs="Courier New"/>
         </w:rPr>
       </w:pPr>
-      <w:proofErr w:type="spellStart"/>
-      <w:r>
-        <w:rPr>
-          <w:rFonts w:ascii="Courier New" w:hAnsi="Courier New" w:cs="Courier New"/>
-        </w:rPr>
-        <w:t>bp</w:t>
-      </w:r>
-      <w:proofErr w:type="spellEnd"/>
-      <w:r>
-        <w:rPr>
-          <w:rFonts w:ascii="Courier New" w:hAnsi="Courier New" w:cs="Courier New"/>
-        </w:rPr>
-        <w:t>-tooltip</w:t>
+      <w:r>
+        <w:rPr>
+          <w:rFonts w:ascii="Courier New" w:hAnsi="Courier New" w:cs="Courier New"/>
+        </w:rPr>
+        <w:t>bp-tooltip</w:t>
       </w:r>
     </w:p>
     <w:p>
@@ -267,19 +236,11 @@
           <w:rFonts w:ascii="Courier New" w:hAnsi="Courier New" w:cs="Courier New"/>
         </w:rPr>
       </w:pPr>
-      <w:proofErr w:type="spellStart"/>
-      <w:r>
-        <w:rPr>
-          <w:rFonts w:ascii="Courier New" w:hAnsi="Courier New" w:cs="Courier New"/>
-        </w:rPr>
-        <w:t>bp</w:t>
-      </w:r>
-      <w:proofErr w:type="spellEnd"/>
-      <w:r>
-        <w:rPr>
-          <w:rFonts w:ascii="Courier New" w:hAnsi="Courier New" w:cs="Courier New"/>
-        </w:rPr>
-        <w:t>-accordion</w:t>
+      <w:r>
+        <w:rPr>
+          <w:rFonts w:ascii="Courier New" w:hAnsi="Courier New" w:cs="Courier New"/>
+        </w:rPr>
+        <w:t>bp-accordion</w:t>
       </w:r>
     </w:p>
     <w:p>
@@ -311,19 +272,11 @@
           <w:rFonts w:ascii="Courier New" w:hAnsi="Courier New" w:cs="Courier New"/>
         </w:rPr>
       </w:pPr>
-      <w:proofErr w:type="spellStart"/>
-      <w:r>
-        <w:rPr>
-          <w:rFonts w:ascii="Courier New" w:hAnsi="Courier New" w:cs="Courier New"/>
-        </w:rPr>
-        <w:t>bp</w:t>
-      </w:r>
-      <w:proofErr w:type="spellEnd"/>
-      <w:r>
-        <w:rPr>
-          <w:rFonts w:ascii="Courier New" w:hAnsi="Courier New" w:cs="Courier New"/>
-        </w:rPr>
-        <w:t>-tree</w:t>
+      <w:r>
+        <w:rPr>
+          <w:rFonts w:ascii="Courier New" w:hAnsi="Courier New" w:cs="Courier New"/>
+        </w:rPr>
+        <w:t>bp-tree</w:t>
       </w:r>
     </w:p>
     <w:p>
@@ -337,14 +290,13 @@
           <w:rStyle w:val="Emphasis"/>
         </w:rPr>
       </w:pPr>
-      <w:proofErr w:type="spellStart"/>
-      <w:r>
-        <w:rPr>
-          <w:rFonts w:ascii="Courier New" w:hAnsi="Courier New" w:cs="Courier New"/>
+      <w:r>
+        <w:rPr>
+          <w:rFonts w:ascii="Courier New" w:hAnsi="Courier New" w:cs="Courier New"/>
+          <w:b/>
         </w:rPr>
         <w:t>utils</w:t>
       </w:r>
-      <w:proofErr w:type="spellEnd"/>
       <w:r>
         <w:rPr>
           <w:rFonts w:ascii="Courier New" w:hAnsi="Courier New" w:cs="Courier New"/>
@@ -407,14 +359,13 @@
           <w:rStyle w:val="Emphasis"/>
         </w:rPr>
       </w:pPr>
-      <w:proofErr w:type="gramStart"/>
-      <w:r>
-        <w:rPr>
-          <w:rFonts w:ascii="Courier New" w:hAnsi="Courier New" w:cs="Courier New"/>
+      <w:r>
+        <w:rPr>
+          <w:rFonts w:ascii="Courier New" w:hAnsi="Courier New" w:cs="Courier New"/>
+          <w:b/>
         </w:rPr>
         <w:t>configuration</w:t>
       </w:r>
-      <w:proofErr w:type="gramEnd"/>
       <w:r>
         <w:rPr>
           <w:rFonts w:ascii="Courier New" w:hAnsi="Courier New" w:cs="Courier New"/>
@@ -454,6 +405,7 @@
       <w:r>
         <w:rPr>
           <w:rFonts w:ascii="Courier New" w:hAnsi="Courier New" w:cs="Courier New"/>
+          <w:b/>
         </w:rPr>
         <w:t>localization</w:t>
       </w:r>
@@ -502,12 +454,14 @@
       <w:r>
         <w:rPr>
           <w:rFonts w:ascii="Courier New" w:hAnsi="Courier New" w:cs="Courier New"/>
+          <w:b/>
         </w:rPr>
         <w:t>auth</w:t>
       </w:r>
       <w:r>
         <w:rPr>
           <w:rFonts w:ascii="Courier New" w:hAnsi="Courier New" w:cs="Courier New"/>
+          <w:b/>
         </w:rPr>
         <w:t>entication</w:t>
       </w:r>
@@ -535,14 +489,13 @@
           <w:rStyle w:val="Emphasis"/>
         </w:rPr>
       </w:pPr>
-      <w:proofErr w:type="gramStart"/>
-      <w:r>
-        <w:rPr>
-          <w:rFonts w:ascii="Courier New" w:hAnsi="Courier New" w:cs="Courier New"/>
+      <w:r>
+        <w:rPr>
+          <w:rFonts w:ascii="Courier New" w:hAnsi="Courier New" w:cs="Courier New"/>
+          <w:b/>
         </w:rPr>
         <w:t>logger</w:t>
       </w:r>
-      <w:proofErr w:type="gramEnd"/>
       <w:r>
         <w:rPr>
           <w:rFonts w:ascii="Courier New" w:hAnsi="Courier New" w:cs="Courier New"/>
@@ -570,6 +523,62 @@
       <w:r>
         <w:rPr>
           <w:rFonts w:ascii="Courier New" w:hAnsi="Courier New" w:cs="Courier New"/>
+          <w:b/>
+        </w:rPr>
+        <w:t>messages</w:t>
+      </w:r>
+      <w:r>
+        <w:rPr>
+          <w:rFonts w:ascii="Courier New" w:hAnsi="Courier New" w:cs="Courier New"/>
+        </w:rPr>
+        <w:br/>
+      </w:r>
+      <w:r>
+        <w:rPr>
+          <w:rStyle w:val="Emphasis"/>
+        </w:rPr>
+        <w:t>(</w:t>
+      </w:r>
+      <w:r>
+        <w:rPr>
+          <w:rStyle w:val="Emphasis"/>
+        </w:rPr>
+        <w:t xml:space="preserve">contains model, </w:t>
+      </w:r>
+      <w:r>
+        <w:rPr>
+          <w:rStyle w:val="Emphasis"/>
+        </w:rPr>
+        <w:t>service</w:t>
+      </w:r>
+      <w:r>
+        <w:rPr>
+          <w:rStyle w:val="Emphasis"/>
+        </w:rPr>
+        <w:t>(s) and UI component to create, maintain and display all messages</w:t>
+      </w:r>
+      <w:r>
+        <w:rPr>
+          <w:rStyle w:val="Emphasis"/>
+        </w:rPr>
+        <w:t>)</w:t>
+      </w:r>
+    </w:p>
+    <w:p>
+      <w:pPr>
+        <w:pStyle w:val="ListParagraph"/>
+        <w:numPr>
+          <w:ilvl w:val="3"/>
+          <w:numId w:val="1"/>
+        </w:numPr>
+        <w:rPr>
+          <w:rStyle w:val="Emphasis"/>
+        </w:rPr>
+      </w:pPr>
+      <w:r>
+        <w:rPr>
+          <w:rFonts w:ascii="Courier New" w:hAnsi="Courier New" w:cs="Courier New"/>
+          <w:b/>
         </w:rPr>
         <w:t>models</w:t>
       </w:r>
@@ -583,21 +592,7 @@
         <w:rPr>
           <w:rStyle w:val="Emphasis"/>
         </w:rPr>
-        <w:t xml:space="preserve">(contains </w:t>
-      </w:r>
-      <w:proofErr w:type="spellStart"/>
-      <w:r>
-        <w:rPr>
-          <w:rStyle w:val="Emphasis"/>
-        </w:rPr>
-        <w:t>emuns</w:t>
-      </w:r>
-      <w:proofErr w:type="spellEnd"/>
-      <w:r>
-        <w:rPr>
-          <w:rStyle w:val="Emphasis"/>
-        </w:rPr>
-        <w:t>, classes and models descriptions to be used across all modules )</w:t>
+        <w:t>(contains emuns, classes and models descriptions to be used across all modules )</w:t>
       </w:r>
     </w:p>
     <w:p>
@@ -611,14 +606,12 @@
           <w:rFonts w:ascii="Courier New" w:hAnsi="Courier New" w:cs="Courier New"/>
         </w:rPr>
       </w:pPr>
-      <w:proofErr w:type="spellStart"/>
       <w:r>
         <w:rPr>
           <w:rFonts w:ascii="Courier New" w:hAnsi="Courier New" w:cs="Courier New"/>
         </w:rPr>
         <w:t>IItemTypePredefined</w:t>
       </w:r>
-      <w:proofErr w:type="spellEnd"/>
     </w:p>
     <w:p>
       <w:pPr>
@@ -631,14 +624,12 @@
           <w:rFonts w:ascii="Courier New" w:hAnsi="Courier New" w:cs="Courier New"/>
         </w:rPr>
       </w:pPr>
-      <w:proofErr w:type="spellStart"/>
       <w:r>
         <w:rPr>
           <w:rFonts w:ascii="Courier New" w:hAnsi="Courier New" w:cs="Courier New"/>
         </w:rPr>
         <w:t>IPropertyTypePredefined</w:t>
       </w:r>
-      <w:proofErr w:type="spellEnd"/>
     </w:p>
     <w:p>
       <w:pPr>
@@ -651,14 +642,12 @@
           <w:rFonts w:ascii="Courier New" w:hAnsi="Courier New" w:cs="Courier New"/>
         </w:rPr>
       </w:pPr>
-      <w:proofErr w:type="spellStart"/>
       <w:r>
         <w:rPr>
           <w:rFonts w:ascii="Courier New" w:hAnsi="Courier New" w:cs="Courier New"/>
         </w:rPr>
         <w:t>IArtifact</w:t>
       </w:r>
-      <w:proofErr w:type="spellEnd"/>
     </w:p>
     <w:p>
       <w:pPr>
@@ -671,20 +660,242 @@
           <w:rFonts w:ascii="Courier New" w:hAnsi="Courier New" w:cs="Courier New"/>
         </w:rPr>
       </w:pPr>
-      <w:proofErr w:type="spellStart"/>
       <w:r>
         <w:rPr>
           <w:rFonts w:ascii="Courier New" w:hAnsi="Courier New" w:cs="Courier New"/>
         </w:rPr>
         <w:t>IProject</w:t>
       </w:r>
-      <w:proofErr w:type="spellEnd"/>
     </w:p>
     <w:p>
       <w:pPr>
         <w:pStyle w:val="ListParagraph"/>
         <w:numPr>
           <w:ilvl w:val="4"/>
+          <w:numId w:val="1"/>
+        </w:numPr>
+        <w:rPr>
+          <w:rFonts w:ascii="Courier New" w:hAnsi="Courier New" w:cs="Courier New"/>
+        </w:rPr>
+      </w:pPr>
+      <w:r>
+        <w:rPr>
+          <w:rFonts w:ascii="Courier New" w:hAnsi="Courier New" w:cs="Courier New"/>
+        </w:rPr>
+        <w:t>…</w:t>
+      </w:r>
+    </w:p>
+    <w:p>
+      <w:pPr>
+        <w:pStyle w:val="ListParagraph"/>
+        <w:numPr>
+          <w:ilvl w:val="2"/>
+          <w:numId w:val="1"/>
+        </w:numPr>
+        <w:rPr>
+          <w:rStyle w:val="Emphasis"/>
+        </w:rPr>
+      </w:pPr>
+      <w:r>
+        <w:rPr>
+          <w:rFonts w:ascii="Courier New" w:hAnsi="Courier New" w:cs="Courier New"/>
+          <w:b/>
+        </w:rPr>
+        <w:t>editors</w:t>
+      </w:r>
+      <w:r>
+        <w:rPr>
+          <w:rFonts w:ascii="Courier New" w:hAnsi="Courier New" w:cs="Courier New"/>
+        </w:rPr>
+        <w:br/>
+      </w:r>
+      <w:r>
+        <w:rPr>
+          <w:rStyle w:val="Emphasis"/>
+        </w:rPr>
+        <w:t>(collection artifact editors grouped by artifact type)</w:t>
+      </w:r>
+    </w:p>
+    <w:p>
+      <w:pPr>
+        <w:pStyle w:val="ListParagraph"/>
+        <w:numPr>
+          <w:ilvl w:val="3"/>
+          <w:numId w:val="1"/>
+        </w:numPr>
+        <w:rPr>
+          <w:rFonts w:ascii="Courier New" w:hAnsi="Courier New" w:cs="Courier New"/>
+        </w:rPr>
+      </w:pPr>
+      <w:r>
+        <w:rPr>
+          <w:rFonts w:ascii="Courier New" w:hAnsi="Courier New" w:cs="Courier New"/>
+        </w:rPr>
+        <w:t>bp-artifact-list</w:t>
+      </w:r>
+    </w:p>
+    <w:p>
+      <w:pPr>
+        <w:pStyle w:val="ListParagraph"/>
+        <w:numPr>
+          <w:ilvl w:val="3"/>
+          <w:numId w:val="1"/>
+        </w:numPr>
+        <w:rPr>
+          <w:rFonts w:ascii="Courier New" w:hAnsi="Courier New" w:cs="Courier New"/>
+        </w:rPr>
+      </w:pPr>
+      <w:r>
+        <w:rPr>
+          <w:rFonts w:ascii="Courier New" w:hAnsi="Courier New" w:cs="Courier New"/>
+        </w:rPr>
+        <w:t>bp-storyteller</w:t>
+      </w:r>
+    </w:p>
+    <w:p>
+      <w:pPr>
+        <w:pStyle w:val="ListParagraph"/>
+        <w:numPr>
+          <w:ilvl w:val="3"/>
+          <w:numId w:val="1"/>
+        </w:numPr>
+        <w:rPr>
+          <w:rFonts w:ascii="Courier New" w:hAnsi="Courier New" w:cs="Courier New"/>
+        </w:rPr>
+      </w:pPr>
+      <w:r>
+        <w:rPr>
+          <w:rFonts w:ascii="Courier New" w:hAnsi="Courier New" w:cs="Courier New"/>
+        </w:rPr>
+        <w:t>bp-diagram</w:t>
+      </w:r>
+    </w:p>
+    <w:p>
+      <w:pPr>
+        <w:pStyle w:val="ListParagraph"/>
+        <w:numPr>
+          <w:ilvl w:val="3"/>
+          <w:numId w:val="1"/>
+        </w:numPr>
+        <w:rPr>
+          <w:rFonts w:ascii="Courier New" w:hAnsi="Courier New" w:cs="Courier New"/>
+        </w:rPr>
+      </w:pPr>
+      <w:r>
+        <w:rPr>
+          <w:rFonts w:ascii="Courier New" w:hAnsi="Courier New" w:cs="Courier New"/>
+        </w:rPr>
+        <w:t>bp-glossary</w:t>
+      </w:r>
+    </w:p>
+    <w:p>
+      <w:pPr>
+        <w:pStyle w:val="ListParagraph"/>
+        <w:numPr>
+          <w:ilvl w:val="3"/>
+          <w:numId w:val="1"/>
+        </w:numPr>
+        <w:rPr>
+          <w:rFonts w:ascii="Courier New" w:hAnsi="Courier New" w:cs="Courier New"/>
+        </w:rPr>
+      </w:pPr>
+      <w:r>
+        <w:rPr>
+          <w:rFonts w:ascii="Courier New" w:hAnsi="Courier New" w:cs="Courier New"/>
+        </w:rPr>
+        <w:lastRenderedPageBreak/>
+        <w:t>bp-</w:t>
+      </w:r>
+      <w:r>
+        <w:rPr>
+          <w:rFonts w:ascii="Courier New" w:hAnsi="Courier New" w:cs="Courier New"/>
+        </w:rPr>
+        <w:t>artifact</w:t>
+      </w:r>
+      <w:bookmarkStart w:id="0" w:name="_GoBack"/>
+      <w:bookmarkEnd w:id="0"/>
+    </w:p>
+    <w:p>
+      <w:pPr>
+        <w:pStyle w:val="ListParagraph"/>
+        <w:numPr>
+          <w:ilvl w:val="2"/>
+          <w:numId w:val="1"/>
+        </w:numPr>
+        <w:rPr>
+          <w:rFonts w:ascii="Courier New" w:hAnsi="Courier New" w:cs="Courier New"/>
+          <w:b/>
+          <w:bCs/>
+        </w:rPr>
+      </w:pPr>
+      <w:r>
+        <w:rPr>
+          <w:rFonts w:ascii="Courier New" w:hAnsi="Courier New" w:cs="Courier New"/>
+          <w:b/>
+          <w:bCs/>
+        </w:rPr>
+        <w:t>components</w:t>
+      </w:r>
+    </w:p>
+    <w:p>
+      <w:pPr>
+        <w:pStyle w:val="ListParagraph"/>
+        <w:numPr>
+          <w:ilvl w:val="3"/>
+          <w:numId w:val="1"/>
+        </w:numPr>
+        <w:rPr>
+          <w:rFonts w:ascii="Courier New" w:hAnsi="Courier New" w:cs="Courier New"/>
+        </w:rPr>
+      </w:pPr>
+      <w:r>
+        <w:rPr>
+          <w:rFonts w:ascii="Courier New" w:hAnsi="Courier New" w:cs="Courier New"/>
+        </w:rPr>
+        <w:t>bp-utility-panel</w:t>
+      </w:r>
+    </w:p>
+    <w:p>
+      <w:pPr>
+        <w:pStyle w:val="ListParagraph"/>
+        <w:numPr>
+          <w:ilvl w:val="3"/>
+          <w:numId w:val="1"/>
+        </w:numPr>
+        <w:rPr>
+          <w:rFonts w:ascii="Courier New" w:hAnsi="Courier New" w:cs="Courier New"/>
+        </w:rPr>
+      </w:pPr>
+      <w:r>
+        <w:rPr>
+          <w:rFonts w:ascii="Courier New" w:hAnsi="Courier New" w:cs="Courier New"/>
+        </w:rPr>
+        <w:t>bp-project-explorer</w:t>
+      </w:r>
+    </w:p>
+    <w:p>
+      <w:pPr>
+        <w:pStyle w:val="ListParagraph"/>
+        <w:numPr>
+          <w:ilvl w:val="3"/>
+          <w:numId w:val="1"/>
+        </w:numPr>
+        <w:rPr>
+          <w:rFonts w:ascii="Courier New" w:hAnsi="Courier New" w:cs="Courier New"/>
+        </w:rPr>
+      </w:pPr>
+      <w:r>
+        <w:rPr>
+          <w:rFonts w:ascii="Courier New" w:hAnsi="Courier New" w:cs="Courier New"/>
+        </w:rPr>
+        <w:t>bp-toolbar</w:t>
+      </w:r>
+    </w:p>
+    <w:p>
+      <w:pPr>
+        <w:pStyle w:val="ListParagraph"/>
+        <w:numPr>
+          <w:ilvl w:val="3"/>
           <w:numId w:val="1"/>
         </w:numPr>
         <w:rPr>
@@ -740,355 +951,6 @@
       <w:pPr>
         <w:pStyle w:val="ListParagraph"/>
         <w:numPr>
-          <w:ilvl w:val="2"/>
-          <w:numId w:val="1"/>
-        </w:numPr>
-        <w:rPr>
-          <w:rFonts w:ascii="Courier New" w:hAnsi="Courier New" w:cs="Courier New"/>
-          <w:b/>
-          <w:bCs/>
-        </w:rPr>
-      </w:pPr>
-      <w:r>
-        <w:rPr>
-          <w:rFonts w:ascii="Courier New" w:hAnsi="Courier New" w:cs="Courier New"/>
-          <w:b/>
-          <w:bCs/>
-        </w:rPr>
-        <w:t>shell</w:t>
-      </w:r>
-    </w:p>
-    <w:p>
-      <w:pPr>
-        <w:pStyle w:val="ListParagraph"/>
-        <w:numPr>
-          <w:ilvl w:val="3"/>
-          <w:numId w:val="1"/>
-        </w:numPr>
-        <w:rPr>
-          <w:rFonts w:ascii="Courier New" w:hAnsi="Courier New" w:cs="Courier New"/>
-          <w:b/>
-          <w:bCs/>
-        </w:rPr>
-      </w:pPr>
-      <w:r>
-        <w:rPr>
-          <w:rFonts w:ascii="Courier New" w:hAnsi="Courier New" w:cs="Courier New"/>
-          <w:b/>
-          <w:bCs/>
-        </w:rPr>
-        <w:t>layouts</w:t>
-      </w:r>
-    </w:p>
-    <w:p>
-      <w:pPr>
-        <w:pStyle w:val="ListParagraph"/>
-        <w:numPr>
-          <w:ilvl w:val="4"/>
-          <w:numId w:val="1"/>
-        </w:numPr>
-        <w:rPr>
-          <w:rFonts w:ascii="Courier New" w:hAnsi="Courier New" w:cs="Courier New"/>
-          <w:b/>
-          <w:bCs/>
-        </w:rPr>
-      </w:pPr>
-      <w:r>
-        <w:rPr>
-          <w:rFonts w:ascii="Courier New" w:hAnsi="Courier New" w:cs="Courier New"/>
-          <w:b/>
-          <w:bCs/>
-        </w:rPr>
-        <w:t>main</w:t>
-      </w:r>
-    </w:p>
-    <w:p>
-      <w:pPr>
-        <w:pStyle w:val="ListParagraph"/>
-        <w:numPr>
-          <w:ilvl w:val="4"/>
-          <w:numId w:val="1"/>
-        </w:numPr>
-        <w:rPr>
-          <w:rFonts w:ascii="Courier New" w:hAnsi="Courier New" w:cs="Courier New"/>
-          <w:b/>
-          <w:bCs/>
-        </w:rPr>
-      </w:pPr>
-      <w:r>
-        <w:rPr>
-          <w:rFonts w:ascii="Courier New" w:hAnsi="Courier New" w:cs="Courier New"/>
-          <w:b/>
-          <w:bCs/>
-        </w:rPr>
-        <w:t>admin</w:t>
-      </w:r>
-    </w:p>
-    <w:p>
-      <w:pPr>
-        <w:pStyle w:val="ListParagraph"/>
-        <w:numPr>
-          <w:ilvl w:val="4"/>
-          <w:numId w:val="1"/>
-        </w:numPr>
-        <w:rPr>
-          <w:rFonts w:ascii="Courier New" w:hAnsi="Courier New" w:cs="Courier New"/>
-          <w:b/>
-          <w:bCs/>
-        </w:rPr>
-      </w:pPr>
-      <w:r>
-        <w:rPr>
-          <w:rFonts w:ascii="Courier New" w:hAnsi="Courier New" w:cs="Courier New"/>
-          <w:b/>
-          <w:bCs/>
-        </w:rPr>
-        <w:t>review</w:t>
-      </w:r>
-    </w:p>
-    <w:p>
-      <w:pPr>
-        <w:pStyle w:val="ListParagraph"/>
-        <w:numPr>
-          <w:ilvl w:val="3"/>
-          <w:numId w:val="1"/>
-        </w:numPr>
-        <w:rPr>
-          <w:rFonts w:ascii="Courier New" w:hAnsi="Courier New" w:cs="Courier New"/>
-        </w:rPr>
-      </w:pPr>
-      <w:proofErr w:type="spellStart"/>
-      <w:r>
-        <w:rPr>
-          <w:rFonts w:ascii="Courier New" w:hAnsi="Courier New" w:cs="Courier New"/>
-        </w:rPr>
-        <w:lastRenderedPageBreak/>
-        <w:t>bp</w:t>
-      </w:r>
-      <w:proofErr w:type="spellEnd"/>
-      <w:r>
-        <w:rPr>
-          <w:rFonts w:ascii="Courier New" w:hAnsi="Courier New" w:cs="Courier New"/>
-        </w:rPr>
-        <w:t>-utility-panel</w:t>
-      </w:r>
-    </w:p>
-    <w:p>
-      <w:pPr>
-        <w:pStyle w:val="ListParagraph"/>
-        <w:numPr>
-          <w:ilvl w:val="3"/>
-          <w:numId w:val="1"/>
-        </w:numPr>
-        <w:rPr>
-          <w:rFonts w:ascii="Courier New" w:hAnsi="Courier New" w:cs="Courier New"/>
-        </w:rPr>
-      </w:pPr>
-      <w:proofErr w:type="spellStart"/>
-      <w:r>
-        <w:rPr>
-          <w:rFonts w:ascii="Courier New" w:hAnsi="Courier New" w:cs="Courier New"/>
-        </w:rPr>
-        <w:t>bp</w:t>
-      </w:r>
-      <w:proofErr w:type="spellEnd"/>
-      <w:r>
-        <w:rPr>
-          <w:rFonts w:ascii="Courier New" w:hAnsi="Courier New" w:cs="Courier New"/>
-        </w:rPr>
-        <w:t>-project-explorer</w:t>
-      </w:r>
-    </w:p>
-    <w:p>
-      <w:pPr>
-        <w:pStyle w:val="ListParagraph"/>
-        <w:numPr>
-          <w:ilvl w:val="3"/>
-          <w:numId w:val="1"/>
-        </w:numPr>
-        <w:rPr>
-          <w:rFonts w:ascii="Courier New" w:hAnsi="Courier New" w:cs="Courier New"/>
-        </w:rPr>
-      </w:pPr>
-      <w:proofErr w:type="spellStart"/>
-      <w:r>
-        <w:rPr>
-          <w:rFonts w:ascii="Courier New" w:hAnsi="Courier New" w:cs="Courier New"/>
-        </w:rPr>
-        <w:t>bp</w:t>
-      </w:r>
-      <w:proofErr w:type="spellEnd"/>
-      <w:r>
-        <w:rPr>
-          <w:rFonts w:ascii="Courier New" w:hAnsi="Courier New" w:cs="Courier New"/>
-        </w:rPr>
-        <w:t>-toolbar</w:t>
-      </w:r>
-    </w:p>
-    <w:p>
-      <w:pPr>
-        <w:pStyle w:val="ListParagraph"/>
-        <w:numPr>
-          <w:ilvl w:val="2"/>
-          <w:numId w:val="1"/>
-        </w:numPr>
-        <w:rPr>
-          <w:rStyle w:val="Emphasis"/>
-        </w:rPr>
-      </w:pPr>
-      <w:r>
-        <w:rPr>
-          <w:rFonts w:ascii="Courier New" w:hAnsi="Courier New" w:cs="Courier New"/>
-        </w:rPr>
-        <w:t>editors</w:t>
-      </w:r>
-      <w:r>
-        <w:rPr>
-          <w:rFonts w:ascii="Courier New" w:hAnsi="Courier New" w:cs="Courier New"/>
-        </w:rPr>
-        <w:br/>
-      </w:r>
-      <w:r>
-        <w:rPr>
-          <w:rStyle w:val="Emphasis"/>
-        </w:rPr>
-        <w:t>(collection artifact editors grouped by artifact type)</w:t>
-      </w:r>
-    </w:p>
-    <w:p>
-      <w:pPr>
-        <w:pStyle w:val="ListParagraph"/>
-        <w:numPr>
-          <w:ilvl w:val="3"/>
-          <w:numId w:val="1"/>
-        </w:numPr>
-        <w:rPr>
-          <w:rFonts w:ascii="Courier New" w:hAnsi="Courier New" w:cs="Courier New"/>
-        </w:rPr>
-      </w:pPr>
-      <w:proofErr w:type="spellStart"/>
-      <w:r>
-        <w:rPr>
-          <w:rFonts w:ascii="Courier New" w:hAnsi="Courier New" w:cs="Courier New"/>
-        </w:rPr>
-        <w:t>bp</w:t>
-      </w:r>
-      <w:proofErr w:type="spellEnd"/>
-      <w:r>
-        <w:rPr>
-          <w:rFonts w:ascii="Courier New" w:hAnsi="Courier New" w:cs="Courier New"/>
-        </w:rPr>
-        <w:t>-artifact-list</w:t>
-      </w:r>
-    </w:p>
-    <w:p>
-      <w:pPr>
-        <w:pStyle w:val="ListParagraph"/>
-        <w:numPr>
-          <w:ilvl w:val="3"/>
-          <w:numId w:val="1"/>
-        </w:numPr>
-        <w:rPr>
-          <w:rFonts w:ascii="Courier New" w:hAnsi="Courier New" w:cs="Courier New"/>
-        </w:rPr>
-      </w:pPr>
-      <w:proofErr w:type="spellStart"/>
-      <w:r>
-        <w:rPr>
-          <w:rFonts w:ascii="Courier New" w:hAnsi="Courier New" w:cs="Courier New"/>
-        </w:rPr>
-        <w:t>bp</w:t>
-      </w:r>
-      <w:proofErr w:type="spellEnd"/>
-      <w:r>
-        <w:rPr>
-          <w:rFonts w:ascii="Courier New" w:hAnsi="Courier New" w:cs="Courier New"/>
-        </w:rPr>
-        <w:t>-storyteller</w:t>
-      </w:r>
-    </w:p>
-    <w:p>
-      <w:pPr>
-        <w:pStyle w:val="ListParagraph"/>
-        <w:numPr>
-          <w:ilvl w:val="3"/>
-          <w:numId w:val="1"/>
-        </w:numPr>
-        <w:rPr>
-          <w:rFonts w:ascii="Courier New" w:hAnsi="Courier New" w:cs="Courier New"/>
-        </w:rPr>
-      </w:pPr>
-      <w:proofErr w:type="spellStart"/>
-      <w:r>
-        <w:rPr>
-          <w:rFonts w:ascii="Courier New" w:hAnsi="Courier New" w:cs="Courier New"/>
-        </w:rPr>
-        <w:t>bp</w:t>
-      </w:r>
-      <w:proofErr w:type="spellEnd"/>
-      <w:r>
-        <w:rPr>
-          <w:rFonts w:ascii="Courier New" w:hAnsi="Courier New" w:cs="Courier New"/>
-        </w:rPr>
-        <w:t>-diagram</w:t>
-      </w:r>
-    </w:p>
-    <w:p>
-      <w:pPr>
-        <w:pStyle w:val="ListParagraph"/>
-        <w:numPr>
-          <w:ilvl w:val="3"/>
-          <w:numId w:val="1"/>
-        </w:numPr>
-        <w:rPr>
-          <w:rFonts w:ascii="Courier New" w:hAnsi="Courier New" w:cs="Courier New"/>
-        </w:rPr>
-      </w:pPr>
-      <w:proofErr w:type="spellStart"/>
-      <w:r>
-        <w:rPr>
-          <w:rFonts w:ascii="Courier New" w:hAnsi="Courier New" w:cs="Courier New"/>
-        </w:rPr>
-        <w:t>bp</w:t>
-      </w:r>
-      <w:proofErr w:type="spellEnd"/>
-      <w:r>
-        <w:rPr>
-          <w:rFonts w:ascii="Courier New" w:hAnsi="Courier New" w:cs="Courier New"/>
-        </w:rPr>
-        <w:t>-glossary</w:t>
-      </w:r>
-    </w:p>
-    <w:p>
-      <w:pPr>
-        <w:pStyle w:val="ListParagraph"/>
-        <w:numPr>
-          <w:ilvl w:val="3"/>
-          <w:numId w:val="1"/>
-        </w:numPr>
-        <w:rPr>
-          <w:rFonts w:ascii="Courier New" w:hAnsi="Courier New" w:cs="Courier New"/>
-        </w:rPr>
-      </w:pPr>
-      <w:proofErr w:type="spellStart"/>
-      <w:r>
-        <w:rPr>
-          <w:rFonts w:ascii="Courier New" w:hAnsi="Courier New" w:cs="Courier New"/>
-        </w:rPr>
-        <w:t>bp</w:t>
-      </w:r>
-      <w:proofErr w:type="spellEnd"/>
-      <w:r>
-        <w:rPr>
-          <w:rFonts w:ascii="Courier New" w:hAnsi="Courier New" w:cs="Courier New"/>
-        </w:rPr>
-        <w:t>-document</w:t>
-      </w:r>
-    </w:p>
-    <w:p>
-      <w:pPr>
-        <w:pStyle w:val="ListParagraph"/>
-        <w:numPr>
           <w:ilvl w:val="1"/>
           <w:numId w:val="1"/>
         </w:numPr>
@@ -1133,8 +995,6 @@
       <w:r>
         <w:t>In addition, the project should be built around small modules, so instead of having a couple of large projects where most components should be registered, we can have a bunch of smaller modules, each of which would maintain their own components. Main chunks of the application, in turn, would simply manage lists of module dependencies, making the application a lot easier to refactor and maintain.</w:t>
       </w:r>
-      <w:bookmarkStart w:id="0" w:name="_GoBack"/>
-      <w:bookmarkEnd w:id="0"/>
     </w:p>
     <w:p>
       <w:pPr>

</xml_diff>